<commit_message>
minor update to 1 Timothy schedule
</commit_message>
<xml_diff>
--- a/Pastoral Epistles/00 Thessalonians and Pastorals Schedule.docx
+++ b/Pastoral Epistles/00 Thessalonians and Pastorals Schedule.docx
@@ -653,7 +653,15 @@
           <w:szCs w:val="24"/>
         </w:rPr>
         <w:tab/>
-        <w:t>1 Tim. 5:17-25</w:t>
+        <w:t>1 Tim. 5:17-</w:t>
+      </w:r>
+      <w:r>
+        <w:rPr>
+          <w:rFonts w:ascii="Gentium Book Basic" w:hAnsi="Gentium Book Basic" w:cs="Times New Roman"/>
+          <w:sz w:val="24"/>
+          <w:szCs w:val="24"/>
+        </w:rPr>
+        <w:t>6:2</w:t>
       </w:r>
     </w:p>
     <w:p>
@@ -684,165 +692,181 @@
           <w:szCs w:val="24"/>
         </w:rPr>
         <w:tab/>
-        <w:t>1 Tim. 6:1-21</w:t>
-      </w:r>
-    </w:p>
-    <w:p>
-      <w:pPr>
-        <w:tabs>
-          <w:tab w:val="left" w:pos="1440"/>
-        </w:tabs>
-        <w:spacing w:before="120"/>
-        <w:ind w:left="2160" w:hanging="2160"/>
-        <w:rPr>
-          <w:rFonts w:ascii="Gentium Book Basic" w:hAnsi="Gentium Book Basic" w:cs="Times New Roman"/>
-          <w:sz w:val="24"/>
-          <w:szCs w:val="24"/>
-        </w:rPr>
-      </w:pPr>
-      <w:r>
-        <w:rPr>
-          <w:rFonts w:ascii="Gentium Book Basic" w:hAnsi="Gentium Book Basic" w:cs="Times New Roman"/>
-          <w:sz w:val="24"/>
-          <w:szCs w:val="24"/>
-        </w:rPr>
-        <w:t>Oct 4</w:t>
-      </w:r>
-      <w:r>
-        <w:rPr>
-          <w:rFonts w:ascii="Gentium Book Basic" w:hAnsi="Gentium Book Basic" w:cs="Times New Roman"/>
-          <w:sz w:val="24"/>
-          <w:szCs w:val="24"/>
-        </w:rPr>
-        <w:tab/>
-        <w:t>2 Tim. 1:1-18</w:t>
-      </w:r>
-    </w:p>
-    <w:p>
-      <w:pPr>
-        <w:tabs>
-          <w:tab w:val="left" w:pos="1440"/>
-        </w:tabs>
-        <w:spacing w:before="120"/>
-        <w:ind w:left="2160" w:hanging="2160"/>
-        <w:rPr>
-          <w:rFonts w:ascii="Gentium Book Basic" w:hAnsi="Gentium Book Basic" w:cs="Times New Roman"/>
-          <w:sz w:val="24"/>
-          <w:szCs w:val="24"/>
-        </w:rPr>
-      </w:pPr>
-      <w:r>
-        <w:rPr>
-          <w:rFonts w:ascii="Gentium Book Basic" w:hAnsi="Gentium Book Basic" w:cs="Times New Roman"/>
-          <w:sz w:val="24"/>
-          <w:szCs w:val="24"/>
-        </w:rPr>
-        <w:t>Oct 11</w:t>
-      </w:r>
-      <w:r>
-        <w:rPr>
-          <w:rFonts w:ascii="Gentium Book Basic" w:hAnsi="Gentium Book Basic" w:cs="Times New Roman"/>
-          <w:sz w:val="24"/>
-          <w:szCs w:val="24"/>
-        </w:rPr>
-        <w:tab/>
-        <w:t>2 Tim. 2:1-13</w:t>
-      </w:r>
-    </w:p>
-    <w:p>
-      <w:pPr>
-        <w:tabs>
-          <w:tab w:val="left" w:pos="1440"/>
-        </w:tabs>
-        <w:spacing w:before="120"/>
-        <w:ind w:left="2160" w:hanging="2160"/>
-        <w:rPr>
-          <w:rFonts w:ascii="Gentium Book Basic" w:hAnsi="Gentium Book Basic" w:cs="Times New Roman"/>
-          <w:sz w:val="24"/>
-          <w:szCs w:val="24"/>
-        </w:rPr>
-      </w:pPr>
-      <w:r>
-        <w:rPr>
-          <w:rFonts w:ascii="Gentium Book Basic" w:hAnsi="Gentium Book Basic" w:cs="Times New Roman"/>
-          <w:sz w:val="24"/>
-          <w:szCs w:val="24"/>
-        </w:rPr>
-        <w:t>Oct 18</w:t>
-      </w:r>
-      <w:r>
-        <w:rPr>
-          <w:rFonts w:ascii="Gentium Book Basic" w:hAnsi="Gentium Book Basic" w:cs="Times New Roman"/>
-          <w:sz w:val="24"/>
-          <w:szCs w:val="24"/>
-        </w:rPr>
-        <w:tab/>
-        <w:t>2 Tim. 2:14-26</w:t>
-      </w:r>
-    </w:p>
-    <w:p>
-      <w:pPr>
-        <w:tabs>
-          <w:tab w:val="left" w:pos="1440"/>
-        </w:tabs>
-        <w:spacing w:before="120"/>
-        <w:ind w:left="2160" w:hanging="2160"/>
-        <w:rPr>
-          <w:rFonts w:ascii="Gentium Book Basic" w:hAnsi="Gentium Book Basic" w:cs="Times New Roman"/>
-          <w:sz w:val="24"/>
-          <w:szCs w:val="24"/>
-        </w:rPr>
-      </w:pPr>
-      <w:r>
-        <w:rPr>
-          <w:rFonts w:ascii="Gentium Book Basic" w:hAnsi="Gentium Book Basic" w:cs="Times New Roman"/>
-          <w:sz w:val="24"/>
-          <w:szCs w:val="24"/>
-        </w:rPr>
-        <w:t>Oct 25</w:t>
-      </w:r>
-      <w:r>
-        <w:rPr>
-          <w:rFonts w:ascii="Gentium Book Basic" w:hAnsi="Gentium Book Basic" w:cs="Times New Roman"/>
-          <w:sz w:val="24"/>
-          <w:szCs w:val="24"/>
-        </w:rPr>
-        <w:tab/>
-        <w:t>2 Tim. 3:1-17</w:t>
-      </w:r>
-    </w:p>
-    <w:p>
-      <w:pPr>
-        <w:tabs>
-          <w:tab w:val="left" w:pos="1440"/>
-        </w:tabs>
-        <w:spacing w:before="120"/>
-        <w:ind w:left="2160" w:hanging="2160"/>
-        <w:rPr>
-          <w:rFonts w:ascii="Gentium Book Basic" w:hAnsi="Gentium Book Basic" w:cs="Times New Roman"/>
-          <w:sz w:val="24"/>
-          <w:szCs w:val="24"/>
-        </w:rPr>
-      </w:pPr>
-      <w:r>
-        <w:rPr>
-          <w:rFonts w:ascii="Gentium Book Basic" w:hAnsi="Gentium Book Basic" w:cs="Times New Roman"/>
-          <w:sz w:val="24"/>
-          <w:szCs w:val="24"/>
-        </w:rPr>
-        <w:t>Nov 1</w:t>
-      </w:r>
-      <w:r>
-        <w:rPr>
-          <w:rFonts w:ascii="Gentium Book Basic" w:hAnsi="Gentium Book Basic" w:cs="Times New Roman"/>
-          <w:sz w:val="24"/>
-          <w:szCs w:val="24"/>
-        </w:rPr>
-        <w:tab/>
-        <w:t>2 Tim. 4:1-22</w:t>
+        <w:t>1 Tim. 6:</w:t>
+      </w:r>
+      <w:r>
+        <w:rPr>
+          <w:rFonts w:ascii="Gentium Book Basic" w:hAnsi="Gentium Book Basic" w:cs="Times New Roman"/>
+          <w:sz w:val="24"/>
+          <w:szCs w:val="24"/>
+        </w:rPr>
+        <w:t>3</w:t>
       </w:r>
       <w:bookmarkStart w:id="0" w:name="_GoBack"/>
       <w:bookmarkEnd w:id="0"/>
+      <w:r>
+        <w:rPr>
+          <w:rFonts w:ascii="Gentium Book Basic" w:hAnsi="Gentium Book Basic" w:cs="Times New Roman"/>
+          <w:sz w:val="24"/>
+          <w:szCs w:val="24"/>
+        </w:rPr>
+        <w:t>-21</w:t>
+      </w:r>
+    </w:p>
+    <w:p>
+      <w:pPr>
+        <w:tabs>
+          <w:tab w:val="left" w:pos="1440"/>
+        </w:tabs>
+        <w:spacing w:before="120"/>
+        <w:ind w:left="2160" w:hanging="2160"/>
+        <w:rPr>
+          <w:rFonts w:ascii="Gentium Book Basic" w:hAnsi="Gentium Book Basic" w:cs="Times New Roman"/>
+          <w:sz w:val="24"/>
+          <w:szCs w:val="24"/>
+        </w:rPr>
+      </w:pPr>
+      <w:r>
+        <w:rPr>
+          <w:rFonts w:ascii="Gentium Book Basic" w:hAnsi="Gentium Book Basic" w:cs="Times New Roman"/>
+          <w:sz w:val="24"/>
+          <w:szCs w:val="24"/>
+        </w:rPr>
+        <w:t>Oct 4</w:t>
+      </w:r>
+      <w:r>
+        <w:rPr>
+          <w:rFonts w:ascii="Gentium Book Basic" w:hAnsi="Gentium Book Basic" w:cs="Times New Roman"/>
+          <w:sz w:val="24"/>
+          <w:szCs w:val="24"/>
+        </w:rPr>
+        <w:tab/>
+        <w:t>2 Tim. 1:1-18</w:t>
+      </w:r>
+    </w:p>
+    <w:p>
+      <w:pPr>
+        <w:tabs>
+          <w:tab w:val="left" w:pos="1440"/>
+        </w:tabs>
+        <w:spacing w:before="120"/>
+        <w:ind w:left="2160" w:hanging="2160"/>
+        <w:rPr>
+          <w:rFonts w:ascii="Gentium Book Basic" w:hAnsi="Gentium Book Basic" w:cs="Times New Roman"/>
+          <w:sz w:val="24"/>
+          <w:szCs w:val="24"/>
+        </w:rPr>
+      </w:pPr>
+      <w:r>
+        <w:rPr>
+          <w:rFonts w:ascii="Gentium Book Basic" w:hAnsi="Gentium Book Basic" w:cs="Times New Roman"/>
+          <w:sz w:val="24"/>
+          <w:szCs w:val="24"/>
+        </w:rPr>
+        <w:t>Oct 11</w:t>
+      </w:r>
+      <w:r>
+        <w:rPr>
+          <w:rFonts w:ascii="Gentium Book Basic" w:hAnsi="Gentium Book Basic" w:cs="Times New Roman"/>
+          <w:sz w:val="24"/>
+          <w:szCs w:val="24"/>
+        </w:rPr>
+        <w:tab/>
+        <w:t>2 Tim. 2:1-13</w:t>
+      </w:r>
+    </w:p>
+    <w:p>
+      <w:pPr>
+        <w:tabs>
+          <w:tab w:val="left" w:pos="1440"/>
+        </w:tabs>
+        <w:spacing w:before="120"/>
+        <w:ind w:left="2160" w:hanging="2160"/>
+        <w:rPr>
+          <w:rFonts w:ascii="Gentium Book Basic" w:hAnsi="Gentium Book Basic" w:cs="Times New Roman"/>
+          <w:sz w:val="24"/>
+          <w:szCs w:val="24"/>
+        </w:rPr>
+      </w:pPr>
+      <w:r>
+        <w:rPr>
+          <w:rFonts w:ascii="Gentium Book Basic" w:hAnsi="Gentium Book Basic" w:cs="Times New Roman"/>
+          <w:sz w:val="24"/>
+          <w:szCs w:val="24"/>
+        </w:rPr>
+        <w:t>Oct 18</w:t>
+      </w:r>
+      <w:r>
+        <w:rPr>
+          <w:rFonts w:ascii="Gentium Book Basic" w:hAnsi="Gentium Book Basic" w:cs="Times New Roman"/>
+          <w:sz w:val="24"/>
+          <w:szCs w:val="24"/>
+        </w:rPr>
+        <w:tab/>
+        <w:t>2 Tim. 2:14-26</w:t>
+      </w:r>
+    </w:p>
+    <w:p>
+      <w:pPr>
+        <w:tabs>
+          <w:tab w:val="left" w:pos="1440"/>
+        </w:tabs>
+        <w:spacing w:before="120"/>
+        <w:ind w:left="2160" w:hanging="2160"/>
+        <w:rPr>
+          <w:rFonts w:ascii="Gentium Book Basic" w:hAnsi="Gentium Book Basic" w:cs="Times New Roman"/>
+          <w:sz w:val="24"/>
+          <w:szCs w:val="24"/>
+        </w:rPr>
+      </w:pPr>
+      <w:r>
+        <w:rPr>
+          <w:rFonts w:ascii="Gentium Book Basic" w:hAnsi="Gentium Book Basic" w:cs="Times New Roman"/>
+          <w:sz w:val="24"/>
+          <w:szCs w:val="24"/>
+        </w:rPr>
+        <w:t>Oct 25</w:t>
+      </w:r>
+      <w:r>
+        <w:rPr>
+          <w:rFonts w:ascii="Gentium Book Basic" w:hAnsi="Gentium Book Basic" w:cs="Times New Roman"/>
+          <w:sz w:val="24"/>
+          <w:szCs w:val="24"/>
+        </w:rPr>
+        <w:tab/>
+        <w:t>2 Tim. 3:1-17</w:t>
+      </w:r>
+    </w:p>
+    <w:p>
+      <w:pPr>
+        <w:tabs>
+          <w:tab w:val="left" w:pos="1440"/>
+        </w:tabs>
+        <w:spacing w:before="120"/>
+        <w:ind w:left="2160" w:hanging="2160"/>
+        <w:rPr>
+          <w:rFonts w:ascii="Gentium Book Basic" w:hAnsi="Gentium Book Basic" w:cs="Times New Roman"/>
+          <w:sz w:val="24"/>
+          <w:szCs w:val="24"/>
+        </w:rPr>
+      </w:pPr>
+      <w:r>
+        <w:rPr>
+          <w:rFonts w:ascii="Gentium Book Basic" w:hAnsi="Gentium Book Basic" w:cs="Times New Roman"/>
+          <w:sz w:val="24"/>
+          <w:szCs w:val="24"/>
+        </w:rPr>
+        <w:t>Nov 1</w:t>
+      </w:r>
+      <w:r>
+        <w:rPr>
+          <w:rFonts w:ascii="Gentium Book Basic" w:hAnsi="Gentium Book Basic" w:cs="Times New Roman"/>
+          <w:sz w:val="24"/>
+          <w:szCs w:val="24"/>
+        </w:rPr>
+        <w:tab/>
+        <w:t>2 Tim. 4:1-22</w:t>
+      </w:r>
     </w:p>
     <w:p>
       <w:pPr>

</xml_diff>